<commit_message>
2022-11-30 from W10 Desktop.
</commit_message>
<xml_diff>
--- a/exploratory_data_analysis_project/code/project_code.docx
+++ b/exploratory_data_analysis_project/code/project_code.docx
@@ -2911,7 +2911,7 @@
         <w:rPr>
           <w:rStyle w:val="VerbatimChar"/>
         </w:rPr>
-        <w:t xml:space="preserve">## v tidyr   1.1.4     v stringr 1.4.0</w:t>
+        <w:t xml:space="preserve">## v tidyr   1.2.0     v stringr 1.4.0</w:t>
       </w:r>
       <w:r>
         <w:br/>
@@ -2920,7 +2920,7 @@
         <w:rPr>
           <w:rStyle w:val="VerbatimChar"/>
         </w:rPr>
-        <w:t xml:space="preserve">## v readr   2.1.1     v forcats 0.5.1</w:t>
+        <w:t xml:space="preserve">## v readr   2.1.2     v forcats 0.5.1</w:t>
       </w:r>
       <w:r>
         <w:br/>

</xml_diff>